<commit_message>
Updated questions for 2022
</commit_message>
<xml_diff>
--- a/survey_questions.docx
+++ b/survey_questions.docx
@@ -90,7 +90,13 @@
               <w:cnfStyle w:val="100000000000" w:firstRow="1" w:lastRow="0" w:firstColumn="0" w:lastColumn="0" w:oddVBand="0" w:evenVBand="0" w:oddHBand="0" w:evenHBand="0" w:firstRowFirstColumn="0" w:firstRowLastColumn="0" w:lastRowFirstColumn="0" w:lastRowLastColumn="0"/>
             </w:pPr>
             <w:r>
-              <w:t>About once a month</w:t>
+              <w:t>A</w:t>
+            </w:r>
+            <w:r>
+              <w:t xml:space="preserve">t least once </w:t>
+            </w:r>
+            <w:r>
+              <w:t>a month</w:t>
             </w:r>
           </w:p>
         </w:tc>
@@ -104,7 +110,13 @@
               <w:cnfStyle w:val="100000000000" w:firstRow="1" w:lastRow="0" w:firstColumn="0" w:lastColumn="0" w:oddVBand="0" w:evenVBand="0" w:oddHBand="0" w:evenHBand="0" w:firstRowFirstColumn="0" w:firstRowLastColumn="0" w:lastRowFirstColumn="0" w:lastRowLastColumn="0"/>
             </w:pPr>
             <w:r>
-              <w:t>About once a week</w:t>
+              <w:t>A</w:t>
+            </w:r>
+            <w:r>
+              <w:t xml:space="preserve">t least </w:t>
+            </w:r>
+            <w:r>
+              <w:t>once a week</w:t>
             </w:r>
           </w:p>
         </w:tc>
@@ -550,13 +562,24 @@
             <w:tcW w:w="1609" w:type="dxa"/>
           </w:tcPr>
           <w:p>
-            <w:proofErr w:type="spellStart"/>
-            <w:r>
-              <w:t>Matlab</w:t>
-            </w:r>
-            <w:proofErr w:type="spellEnd"/>
-            <w:r>
-              <w:t>/Octave</w:t>
+            <w:r>
+              <w:t xml:space="preserve">Business intelligence </w:t>
+            </w:r>
+            <w:r>
+              <w:t>dashboardin</w:t>
+            </w:r>
+            <w:r>
+              <w:rPr>
+                <w:b w:val="0"/>
+                <w:bCs w:val="0"/>
+              </w:rPr>
+              <w:t>g</w:t>
+            </w:r>
+            <w:r>
+              <w:t xml:space="preserve"> tool like </w:t>
+            </w:r>
+            <w:r>
+              <w:t>PowerBI</w:t>
             </w:r>
           </w:p>
         </w:tc>
@@ -624,21 +647,8 @@
           </w:tcPr>
           <w:p>
             <w:r>
-              <w:t xml:space="preserve">Business intelligence </w:t>
-            </w:r>
-            <w:proofErr w:type="spellStart"/>
-            <w:r>
-              <w:t>dasboarding</w:t>
-            </w:r>
-            <w:proofErr w:type="spellEnd"/>
-            <w:r>
-              <w:t xml:space="preserve"> tool like </w:t>
-            </w:r>
-            <w:proofErr w:type="spellStart"/>
-            <w:r>
-              <w:t>PowerBI</w:t>
-            </w:r>
-            <w:proofErr w:type="spellEnd"/>
+              <w:t>SQL</w:t>
+            </w:r>
           </w:p>
         </w:tc>
         <w:tc>
@@ -708,7 +718,7 @@
           </w:tcPr>
           <w:p>
             <w:r>
-              <w:t>SQL</w:t>
+              <w:t>Something else</w:t>
             </w:r>
           </w:p>
         </w:tc>
@@ -1300,13 +1310,21 @@
             <w:tcW w:w="1609" w:type="dxa"/>
           </w:tcPr>
           <w:p>
-            <w:proofErr w:type="spellStart"/>
-            <w:r>
-              <w:t>Matlab</w:t>
-            </w:r>
-            <w:proofErr w:type="spellEnd"/>
-            <w:r>
-              <w:t>/Octave</w:t>
+            <w:r>
+              <w:t xml:space="preserve">Business intelligence </w:t>
+            </w:r>
+            <w:r>
+              <w:t>dashboardin</w:t>
+            </w:r>
+            <w:r>
+              <w:rPr>
+                <w:b w:val="0"/>
+                <w:bCs w:val="0"/>
+              </w:rPr>
+              <w:t>g</w:t>
+            </w:r>
+            <w:r>
+              <w:t xml:space="preserve"> tool like PowerBI</w:t>
             </w:r>
           </w:p>
         </w:tc>
@@ -1374,21 +1392,8 @@
           </w:tcPr>
           <w:p>
             <w:r>
-              <w:t xml:space="preserve">Business intelligence </w:t>
-            </w:r>
-            <w:proofErr w:type="spellStart"/>
-            <w:r>
-              <w:t>dasboarding</w:t>
-            </w:r>
-            <w:proofErr w:type="spellEnd"/>
-            <w:r>
-              <w:t xml:space="preserve"> tool like </w:t>
-            </w:r>
-            <w:proofErr w:type="spellStart"/>
-            <w:r>
-              <w:t>PowerBI</w:t>
-            </w:r>
-            <w:proofErr w:type="spellEnd"/>
+              <w:t>SQL</w:t>
+            </w:r>
           </w:p>
         </w:tc>
         <w:tc>
@@ -1458,7 +1463,7 @@
           </w:tcPr>
           <w:p>
             <w:r>
-              <w:t>SQL</w:t>
+              <w:t>Something else</w:t>
             </w:r>
           </w:p>
         </w:tc>
@@ -1524,7 +1529,6 @@
         <w:pStyle w:val="Heading2"/>
       </w:pPr>
       <w:r>
-        <w:lastRenderedPageBreak/>
         <w:t>How well do you think the following tools are suited for various areas of actuarial practice?</w:t>
       </w:r>
     </w:p>
@@ -1642,7 +1646,7 @@
               <w:pStyle w:val="ListParagraph"/>
               <w:numPr>
                 <w:ilvl w:val="0"/>
-                <w:numId w:val="8"/>
+                <w:numId w:val="9"/>
               </w:numPr>
               <w:jc w:val="center"/>
               <w:cnfStyle w:val="000000100000" w:firstRow="0" w:lastRow="0" w:firstColumn="0" w:lastColumn="0" w:oddVBand="0" w:evenVBand="0" w:oddHBand="1" w:evenHBand="0" w:firstRowFirstColumn="0" w:firstRowLastColumn="0" w:lastRowFirstColumn="0" w:lastRowLastColumn="0"/>
@@ -1664,7 +1668,7 @@
               <w:pStyle w:val="ListParagraph"/>
               <w:numPr>
                 <w:ilvl w:val="0"/>
-                <w:numId w:val="8"/>
+                <w:numId w:val="9"/>
               </w:numPr>
               <w:jc w:val="center"/>
               <w:cnfStyle w:val="000000100000" w:firstRow="0" w:lastRow="0" w:firstColumn="0" w:lastColumn="0" w:oddVBand="0" w:evenVBand="0" w:oddHBand="1" w:evenHBand="0" w:firstRowFirstColumn="0" w:firstRowLastColumn="0" w:lastRowFirstColumn="0" w:lastRowLastColumn="0"/>
@@ -1686,7 +1690,7 @@
               <w:pStyle w:val="ListParagraph"/>
               <w:numPr>
                 <w:ilvl w:val="0"/>
-                <w:numId w:val="8"/>
+                <w:numId w:val="9"/>
               </w:numPr>
               <w:jc w:val="center"/>
               <w:cnfStyle w:val="000000100000" w:firstRow="0" w:lastRow="0" w:firstColumn="0" w:lastColumn="0" w:oddVBand="0" w:evenVBand="0" w:oddHBand="1" w:evenHBand="0" w:firstRowFirstColumn="0" w:firstRowLastColumn="0" w:lastRowFirstColumn="0" w:lastRowLastColumn="0"/>
@@ -1708,7 +1712,7 @@
               <w:pStyle w:val="ListParagraph"/>
               <w:numPr>
                 <w:ilvl w:val="0"/>
-                <w:numId w:val="8"/>
+                <w:numId w:val="9"/>
               </w:numPr>
               <w:jc w:val="center"/>
               <w:cnfStyle w:val="000000100000" w:firstRow="0" w:lastRow="0" w:firstColumn="0" w:lastColumn="0" w:oddVBand="0" w:evenVBand="0" w:oddHBand="1" w:evenHBand="0" w:firstRowFirstColumn="0" w:firstRowLastColumn="0" w:lastRowFirstColumn="0" w:lastRowLastColumn="0"/>
@@ -1995,13 +1999,21 @@
             <w:tcW w:w="1609" w:type="dxa"/>
           </w:tcPr>
           <w:p>
-            <w:proofErr w:type="spellStart"/>
-            <w:r>
-              <w:t>Matlab</w:t>
-            </w:r>
-            <w:proofErr w:type="spellEnd"/>
-            <w:r>
-              <w:t>/Octave</w:t>
+            <w:r>
+              <w:t xml:space="preserve">Business intelligence </w:t>
+            </w:r>
+            <w:r>
+              <w:t>dashboardin</w:t>
+            </w:r>
+            <w:r>
+              <w:rPr>
+                <w:b w:val="0"/>
+                <w:bCs w:val="0"/>
+              </w:rPr>
+              <w:t>g</w:t>
+            </w:r>
+            <w:r>
+              <w:t xml:space="preserve"> tool like PowerBI</w:t>
             </w:r>
           </w:p>
         </w:tc>
@@ -2047,21 +2059,8 @@
           </w:tcPr>
           <w:p>
             <w:r>
-              <w:t xml:space="preserve">Business intelligence </w:t>
-            </w:r>
-            <w:proofErr w:type="spellStart"/>
-            <w:r>
-              <w:t>dasboarding</w:t>
-            </w:r>
-            <w:proofErr w:type="spellEnd"/>
-            <w:r>
-              <w:t xml:space="preserve"> tool like </w:t>
-            </w:r>
-            <w:proofErr w:type="spellStart"/>
-            <w:r>
-              <w:t>PowerBI</w:t>
-            </w:r>
-            <w:proofErr w:type="spellEnd"/>
+              <w:t>SQL</w:t>
+            </w:r>
           </w:p>
         </w:tc>
         <w:tc>
@@ -2109,7 +2108,7 @@
           </w:tcPr>
           <w:p>
             <w:r>
-              <w:t>SQL</w:t>
+              <w:t>Something else</w:t>
             </w:r>
           </w:p>
         </w:tc>
@@ -2174,7 +2173,7 @@
         <w:pStyle w:val="ListParagraph"/>
         <w:numPr>
           <w:ilvl w:val="0"/>
-          <w:numId w:val="1"/>
+          <w:numId w:val="2"/>
         </w:numPr>
       </w:pPr>
       <w:r>
@@ -2186,7 +2185,7 @@
         <w:pStyle w:val="ListParagraph"/>
         <w:numPr>
           <w:ilvl w:val="0"/>
-          <w:numId w:val="1"/>
+          <w:numId w:val="2"/>
         </w:numPr>
       </w:pPr>
       <w:r>
@@ -2198,7 +2197,7 @@
         <w:pStyle w:val="ListParagraph"/>
         <w:numPr>
           <w:ilvl w:val="0"/>
-          <w:numId w:val="1"/>
+          <w:numId w:val="2"/>
         </w:numPr>
       </w:pPr>
       <w:r>
@@ -2210,7 +2209,7 @@
         <w:pStyle w:val="ListParagraph"/>
         <w:numPr>
           <w:ilvl w:val="0"/>
-          <w:numId w:val="1"/>
+          <w:numId w:val="2"/>
         </w:numPr>
       </w:pPr>
       <w:r>
@@ -2222,7 +2221,7 @@
         <w:pStyle w:val="ListParagraph"/>
         <w:numPr>
           <w:ilvl w:val="0"/>
-          <w:numId w:val="1"/>
+          <w:numId w:val="2"/>
         </w:numPr>
       </w:pPr>
       <w:r>
@@ -2234,7 +2233,7 @@
         <w:pStyle w:val="ListParagraph"/>
         <w:numPr>
           <w:ilvl w:val="0"/>
-          <w:numId w:val="1"/>
+          <w:numId w:val="2"/>
         </w:numPr>
       </w:pPr>
       <w:r>
@@ -2246,24 +2245,7 @@
         <w:pStyle w:val="ListParagraph"/>
         <w:numPr>
           <w:ilvl w:val="0"/>
-          <w:numId w:val="1"/>
-        </w:numPr>
-      </w:pPr>
-      <w:proofErr w:type="spellStart"/>
-      <w:r>
-        <w:t>Matlab</w:t>
-      </w:r>
-      <w:proofErr w:type="spellEnd"/>
-      <w:r>
-        <w:t>/Octave</w:t>
-      </w:r>
-    </w:p>
-    <w:p>
-      <w:pPr>
-        <w:pStyle w:val="ListParagraph"/>
-        <w:numPr>
-          <w:ilvl w:val="0"/>
-          <w:numId w:val="1"/>
+          <w:numId w:val="2"/>
         </w:numPr>
       </w:pPr>
       <w:r>
@@ -2275,7 +2257,7 @@
         <w:pStyle w:val="ListParagraph"/>
         <w:numPr>
           <w:ilvl w:val="0"/>
-          <w:numId w:val="1"/>
+          <w:numId w:val="2"/>
         </w:numPr>
       </w:pPr>
       <w:r>
@@ -2287,7 +2269,7 @@
         <w:pStyle w:val="ListParagraph"/>
         <w:numPr>
           <w:ilvl w:val="0"/>
-          <w:numId w:val="1"/>
+          <w:numId w:val="2"/>
         </w:numPr>
       </w:pPr>
       <w:r>
@@ -2299,7 +2281,6 @@
         <w:pStyle w:val="Heading2"/>
       </w:pPr>
       <w:r>
-        <w:lastRenderedPageBreak/>
         <w:t xml:space="preserve">What barriers (if any) are preventing you from </w:t>
       </w:r>
       <w:r>
@@ -2317,7 +2298,7 @@
         <w:pStyle w:val="ListParagraph"/>
         <w:numPr>
           <w:ilvl w:val="0"/>
-          <w:numId w:val="1"/>
+          <w:numId w:val="2"/>
         </w:numPr>
       </w:pPr>
       <w:r>
@@ -2329,7 +2310,7 @@
         <w:pStyle w:val="ListParagraph"/>
         <w:numPr>
           <w:ilvl w:val="0"/>
-          <w:numId w:val="1"/>
+          <w:numId w:val="2"/>
         </w:numPr>
       </w:pPr>
       <w:r>
@@ -2341,7 +2322,7 @@
         <w:pStyle w:val="ListParagraph"/>
         <w:numPr>
           <w:ilvl w:val="0"/>
-          <w:numId w:val="1"/>
+          <w:numId w:val="2"/>
         </w:numPr>
       </w:pPr>
       <w:r>
@@ -2353,7 +2334,7 @@
         <w:pStyle w:val="ListParagraph"/>
         <w:numPr>
           <w:ilvl w:val="0"/>
-          <w:numId w:val="1"/>
+          <w:numId w:val="2"/>
         </w:numPr>
       </w:pPr>
       <w:r>
@@ -2365,7 +2346,7 @@
         <w:pStyle w:val="ListParagraph"/>
         <w:numPr>
           <w:ilvl w:val="0"/>
-          <w:numId w:val="1"/>
+          <w:numId w:val="2"/>
         </w:numPr>
       </w:pPr>
       <w:r>
@@ -2377,7 +2358,7 @@
         <w:pStyle w:val="ListParagraph"/>
         <w:numPr>
           <w:ilvl w:val="0"/>
-          <w:numId w:val="1"/>
+          <w:numId w:val="2"/>
         </w:numPr>
       </w:pPr>
       <w:r>
@@ -2389,7 +2370,7 @@
         <w:pStyle w:val="ListParagraph"/>
         <w:numPr>
           <w:ilvl w:val="0"/>
-          <w:numId w:val="1"/>
+          <w:numId w:val="2"/>
         </w:numPr>
       </w:pPr>
       <w:r>
@@ -2418,8 +2399,267 @@
         <w:pStyle w:val="ListParagraph"/>
         <w:numPr>
           <w:ilvl w:val="0"/>
+          <w:numId w:val="2"/>
+        </w:numPr>
+      </w:pPr>
+      <w:r>
+        <w:t>Insufficient/inadequate staff</w:t>
+      </w:r>
+    </w:p>
+    <w:p>
+      <w:pPr>
+        <w:pStyle w:val="ListParagraph"/>
+        <w:numPr>
+          <w:ilvl w:val="0"/>
+          <w:numId w:val="2"/>
+        </w:numPr>
+      </w:pPr>
+      <w:r>
+        <w:t>Lack of management support</w:t>
+      </w:r>
+    </w:p>
+    <w:p>
+      <w:pPr>
+        <w:pStyle w:val="ListParagraph"/>
+        <w:numPr>
+          <w:ilvl w:val="0"/>
+          <w:numId w:val="2"/>
+        </w:numPr>
+      </w:pPr>
+      <w:r>
+        <w:t>Lack of IT support</w:t>
+      </w:r>
+    </w:p>
+    <w:p>
+      <w:pPr>
+        <w:pStyle w:val="ListParagraph"/>
+        <w:numPr>
+          <w:ilvl w:val="0"/>
+          <w:numId w:val="2"/>
+        </w:numPr>
+      </w:pPr>
+      <w:r>
+        <w:t>Financial cost</w:t>
+      </w:r>
+    </w:p>
+    <w:p>
+      <w:pPr>
+        <w:pStyle w:val="ListParagraph"/>
+        <w:numPr>
+          <w:ilvl w:val="0"/>
+          <w:numId w:val="2"/>
+        </w:numPr>
+      </w:pPr>
+      <w:r>
+        <w:t>Not enough time</w:t>
+      </w:r>
+    </w:p>
+    <w:p>
+      <w:pPr>
+        <w:pStyle w:val="ListParagraph"/>
+        <w:numPr>
+          <w:ilvl w:val="0"/>
+          <w:numId w:val="2"/>
+        </w:numPr>
+      </w:pPr>
+      <w:r>
+        <w:t>No perceived benefit</w:t>
+      </w:r>
+    </w:p>
+    <w:p>
+      <w:pPr>
+        <w:pStyle w:val="ListParagraph"/>
+        <w:numPr>
+          <w:ilvl w:val="0"/>
+          <w:numId w:val="2"/>
+        </w:numPr>
+      </w:pPr>
+      <w:r>
+        <w:t>Other (open)</w:t>
+      </w:r>
+    </w:p>
+    <w:p>
+      <w:pPr>
+        <w:pStyle w:val="Heading2"/>
+      </w:pPr>
+      <w:r>
+        <w:t>Which of the following general analytic techniques do you use regularly?</w:t>
+      </w:r>
+    </w:p>
+    <w:p>
+      <w:pPr>
+        <w:pStyle w:val="ListParagraph"/>
+        <w:numPr>
+          <w:ilvl w:val="0"/>
+          <w:numId w:val="2"/>
+        </w:numPr>
+      </w:pPr>
+      <w:r>
+        <w:t>Linear regression, including GLMs</w:t>
+      </w:r>
+    </w:p>
+    <w:p>
+      <w:pPr>
+        <w:pStyle w:val="ListParagraph"/>
+        <w:numPr>
+          <w:ilvl w:val="0"/>
+          <w:numId w:val="2"/>
+        </w:numPr>
+      </w:pPr>
+      <w:r>
+        <w:t>Credibility</w:t>
+      </w:r>
+    </w:p>
+    <w:p>
+      <w:pPr>
+        <w:pStyle w:val="ListParagraph"/>
+        <w:numPr>
+          <w:ilvl w:val="0"/>
+          <w:numId w:val="2"/>
+        </w:numPr>
+      </w:pPr>
+      <w:r>
+        <w:t>Premium adjustment</w:t>
+      </w:r>
+    </w:p>
+    <w:p>
+      <w:pPr>
+        <w:pStyle w:val="ListParagraph"/>
+        <w:numPr>
+          <w:ilvl w:val="0"/>
+          <w:numId w:val="2"/>
+        </w:numPr>
+      </w:pPr>
+      <w:r>
+        <w:t>Excess loss analysis</w:t>
+      </w:r>
+    </w:p>
+    <w:p>
+      <w:pPr>
+        <w:pStyle w:val="ListParagraph"/>
+        <w:numPr>
+          <w:ilvl w:val="0"/>
+          <w:numId w:val="2"/>
+        </w:numPr>
+      </w:pPr>
+      <w:r>
+        <w:t>Bayesian analysis, and/or MCMC</w:t>
+      </w:r>
+    </w:p>
+    <w:p>
+      <w:pPr>
+        <w:pStyle w:val="ListParagraph"/>
+        <w:numPr>
+          <w:ilvl w:val="0"/>
+          <w:numId w:val="2"/>
+        </w:numPr>
+      </w:pPr>
+      <w:r>
+        <w:t>Bornh</w:t>
+      </w:r>
+      <w:r>
+        <w:t>ue</w:t>
+      </w:r>
+      <w:r>
+        <w:t>tter-Ferguson</w:t>
+      </w:r>
+    </w:p>
+    <w:p>
+      <w:pPr>
+        <w:pStyle w:val="ListParagraph"/>
+        <w:numPr>
+          <w:ilvl w:val="0"/>
+          <w:numId w:val="2"/>
+        </w:numPr>
+      </w:pPr>
+      <w:r>
+        <w:t xml:space="preserve">Time series analysis, including </w:t>
+      </w:r>
+      <w:r>
+        <w:t>claim trend</w:t>
+      </w:r>
+      <w:r>
+        <w:t xml:space="preserve"> analysis</w:t>
+      </w:r>
+    </w:p>
+    <w:p>
+      <w:pPr>
+        <w:pStyle w:val="ListParagraph"/>
+        <w:numPr>
+          <w:ilvl w:val="0"/>
+          <w:numId w:val="2"/>
+        </w:numPr>
+      </w:pPr>
+      <w:r>
+        <w:t>AI/deep learning</w:t>
+      </w:r>
+    </w:p>
+    <w:p>
+      <w:pPr>
+        <w:pStyle w:val="ListParagraph"/>
+        <w:numPr>
+          <w:ilvl w:val="0"/>
+          <w:numId w:val="2"/>
+        </w:numPr>
+      </w:pPr>
+      <w:r>
+        <w:t>Chain-ladder</w:t>
+      </w:r>
+    </w:p>
+    <w:p>
+      <w:pPr>
+        <w:pStyle w:val="ListParagraph"/>
+        <w:numPr>
+          <w:ilvl w:val="0"/>
+          <w:numId w:val="2"/>
+        </w:numPr>
+      </w:pPr>
+      <w:r>
+        <w:t>Tree-based methods like random forests</w:t>
+      </w:r>
+    </w:p>
+    <w:p>
+      <w:pPr>
+        <w:pStyle w:val="ListParagraph"/>
+        <w:numPr>
+          <w:ilvl w:val="0"/>
+          <w:numId w:val="2"/>
+        </w:numPr>
+      </w:pPr>
+      <w:r>
+        <w:t>Unsupervised learning methods like clustering or PCA</w:t>
+      </w:r>
+    </w:p>
+    <w:p>
+      <w:pPr>
+        <w:pStyle w:val="ListParagraph"/>
+        <w:numPr>
+          <w:ilvl w:val="0"/>
+          <w:numId w:val="2"/>
+        </w:numPr>
+      </w:pPr>
+      <w:r>
+        <w:t>Other (please specify)</w:t>
+      </w:r>
+    </w:p>
+    <w:p>
+      <w:pPr>
+        <w:pStyle w:val="Heading2"/>
+      </w:pPr>
+      <w:r>
+        <w:t>Of those techniques listed above which you do not use regularly, why are you not using them?</w:t>
+      </w:r>
+    </w:p>
+    <w:p>
+      <w:pPr>
+        <w:pStyle w:val="ListParagraph"/>
+        <w:numPr>
+          <w:ilvl w:val="0"/>
           <w:numId w:val="1"/>
         </w:numPr>
+        <w:rPr>
+          <w:rFonts w:eastAsiaTheme="minorEastAsia"/>
+        </w:rPr>
       </w:pPr>
       <w:r>
         <w:t>Insufficient/inadequate staff</w:t>
@@ -2432,6 +2672,9 @@
           <w:ilvl w:val="0"/>
           <w:numId w:val="1"/>
         </w:numPr>
+        <w:rPr>
+          <w:rFonts w:eastAsiaTheme="minorEastAsia"/>
+        </w:rPr>
       </w:pPr>
       <w:r>
         <w:t>Lack of management support</w:t>
@@ -2444,6 +2687,9 @@
           <w:ilvl w:val="0"/>
           <w:numId w:val="1"/>
         </w:numPr>
+        <w:rPr>
+          <w:rFonts w:eastAsiaTheme="minorEastAsia"/>
+        </w:rPr>
       </w:pPr>
       <w:r>
         <w:t>Lack of IT support</w:t>
@@ -2456,6 +2702,9 @@
           <w:ilvl w:val="0"/>
           <w:numId w:val="1"/>
         </w:numPr>
+        <w:rPr>
+          <w:rFonts w:eastAsiaTheme="minorEastAsia"/>
+        </w:rPr>
       </w:pPr>
       <w:r>
         <w:t>Financial cost</w:t>
@@ -2468,6 +2717,9 @@
           <w:ilvl w:val="0"/>
           <w:numId w:val="1"/>
         </w:numPr>
+        <w:rPr>
+          <w:rFonts w:eastAsiaTheme="minorEastAsia"/>
+        </w:rPr>
       </w:pPr>
       <w:r>
         <w:t>Not enough time</w:t>
@@ -2480,6 +2732,9 @@
           <w:ilvl w:val="0"/>
           <w:numId w:val="1"/>
         </w:numPr>
+        <w:rPr>
+          <w:rFonts w:eastAsiaTheme="minorEastAsia"/>
+        </w:rPr>
       </w:pPr>
       <w:r>
         <w:t>No perceived benefit</w:t>
@@ -2492,6 +2747,9 @@
           <w:ilvl w:val="0"/>
           <w:numId w:val="1"/>
         </w:numPr>
+        <w:rPr>
+          <w:rFonts w:eastAsiaTheme="minorEastAsia"/>
+        </w:rPr>
       </w:pPr>
       <w:r>
         <w:t>Other (open)</w:t>
@@ -2502,168 +2760,13 @@
         <w:pStyle w:val="Heading2"/>
       </w:pPr>
       <w:r>
-        <w:t>Which of the following general analytic techniques do you use regularly?</w:t>
-      </w:r>
-    </w:p>
-    <w:p>
-      <w:pPr>
-        <w:pStyle w:val="ListParagraph"/>
-        <w:numPr>
-          <w:ilvl w:val="0"/>
-          <w:numId w:val="1"/>
-        </w:numPr>
-      </w:pPr>
-      <w:r>
-        <w:t>Linear regression, including GLMs</w:t>
-      </w:r>
-    </w:p>
-    <w:p>
-      <w:pPr>
-        <w:pStyle w:val="ListParagraph"/>
-        <w:numPr>
-          <w:ilvl w:val="0"/>
-          <w:numId w:val="1"/>
-        </w:numPr>
-      </w:pPr>
-      <w:r>
-        <w:t>Credibility</w:t>
-      </w:r>
-    </w:p>
-    <w:p>
-      <w:pPr>
-        <w:pStyle w:val="ListParagraph"/>
-        <w:numPr>
-          <w:ilvl w:val="0"/>
-          <w:numId w:val="1"/>
-        </w:numPr>
-      </w:pPr>
-      <w:r>
-        <w:t>Premium adjustment</w:t>
-      </w:r>
-    </w:p>
-    <w:p>
-      <w:pPr>
-        <w:pStyle w:val="ListParagraph"/>
-        <w:numPr>
-          <w:ilvl w:val="0"/>
-          <w:numId w:val="1"/>
-        </w:numPr>
-      </w:pPr>
-      <w:r>
-        <w:t>Excess loss analysis</w:t>
-      </w:r>
-    </w:p>
-    <w:p>
-      <w:pPr>
-        <w:pStyle w:val="ListParagraph"/>
-        <w:numPr>
-          <w:ilvl w:val="0"/>
-          <w:numId w:val="1"/>
-        </w:numPr>
-      </w:pPr>
-      <w:r>
-        <w:t>Bayesian analysis, and/or MCMC</w:t>
-      </w:r>
-    </w:p>
-    <w:p>
-      <w:pPr>
-        <w:pStyle w:val="ListParagraph"/>
-        <w:numPr>
-          <w:ilvl w:val="0"/>
-          <w:numId w:val="1"/>
-        </w:numPr>
-      </w:pPr>
-      <w:proofErr w:type="spellStart"/>
-      <w:r>
-        <w:t>Bornh</w:t>
-      </w:r>
-      <w:r>
-        <w:t>ue</w:t>
-      </w:r>
-      <w:r>
-        <w:t>tter</w:t>
-      </w:r>
-      <w:proofErr w:type="spellEnd"/>
-      <w:r>
-        <w:t>-Ferguson</w:t>
-      </w:r>
-    </w:p>
-    <w:p>
-      <w:pPr>
-        <w:pStyle w:val="ListParagraph"/>
-        <w:numPr>
-          <w:ilvl w:val="0"/>
-          <w:numId w:val="1"/>
-        </w:numPr>
-      </w:pPr>
-      <w:r>
-        <w:t xml:space="preserve">Time series analysis, including </w:t>
-      </w:r>
-      <w:r>
-        <w:t>claim trend</w:t>
-      </w:r>
-      <w:r>
-        <w:t xml:space="preserve"> analysis</w:t>
-      </w:r>
-    </w:p>
-    <w:p>
-      <w:pPr>
-        <w:pStyle w:val="ListParagraph"/>
-        <w:numPr>
-          <w:ilvl w:val="0"/>
-          <w:numId w:val="1"/>
-        </w:numPr>
-      </w:pPr>
-      <w:r>
-        <w:t>AI/deep learning</w:t>
-      </w:r>
-    </w:p>
-    <w:p>
-      <w:pPr>
-        <w:pStyle w:val="ListParagraph"/>
-        <w:numPr>
-          <w:ilvl w:val="0"/>
-          <w:numId w:val="1"/>
-        </w:numPr>
-      </w:pPr>
-      <w:r>
-        <w:t>Chain-ladder</w:t>
-      </w:r>
-    </w:p>
-    <w:p>
-      <w:pPr>
-        <w:pStyle w:val="ListParagraph"/>
-        <w:numPr>
-          <w:ilvl w:val="0"/>
-          <w:numId w:val="1"/>
-        </w:numPr>
-      </w:pPr>
-      <w:r>
-        <w:t>Tree-based methods like random forests</w:t>
-      </w:r>
-    </w:p>
-    <w:p>
-      <w:pPr>
-        <w:pStyle w:val="ListParagraph"/>
-        <w:numPr>
-          <w:ilvl w:val="0"/>
-          <w:numId w:val="1"/>
-        </w:numPr>
-      </w:pPr>
-      <w:r>
-        <w:t>Unsupervised learning methods like clustering or PCA</w:t>
-      </w:r>
-    </w:p>
-    <w:p>
-      <w:pPr>
-        <w:pStyle w:val="ListParagraph"/>
-        <w:numPr>
-          <w:ilvl w:val="0"/>
-          <w:numId w:val="1"/>
-        </w:numPr>
-      </w:pPr>
-      <w:r>
-        <w:t>Other (please specify)</w:t>
+        <w:t>What new technology should actuaries consider</w:t>
+      </w:r>
+      <w:r>
+        <w:t xml:space="preserve"> adopting</w:t>
+      </w:r>
+      <w:r>
+        <w:t xml:space="preserve"> that isn’t noted on this survey?</w:t>
       </w:r>
     </w:p>
     <w:p>
@@ -2671,6 +2774,14 @@
         <w:pStyle w:val="Heading2"/>
       </w:pPr>
       <w:r>
+        <w:t>Is there a question about technology in actuarial science that you wish the CAS would have asked on this survey?</w:t>
+      </w:r>
+    </w:p>
+    <w:p>
+      <w:pPr>
+        <w:pStyle w:val="Heading2"/>
+      </w:pPr>
+      <w:r>
         <w:t>Please use this space for any additional comments.</w:t>
       </w:r>
     </w:p>
@@ -2687,7 +2798,7 @@
         <w:pStyle w:val="ListParagraph"/>
         <w:numPr>
           <w:ilvl w:val="0"/>
-          <w:numId w:val="2"/>
+          <w:numId w:val="3"/>
         </w:numPr>
       </w:pPr>
       <w:r>
@@ -2699,7 +2810,7 @@
         <w:pStyle w:val="ListParagraph"/>
         <w:numPr>
           <w:ilvl w:val="0"/>
-          <w:numId w:val="2"/>
+          <w:numId w:val="3"/>
         </w:numPr>
       </w:pPr>
       <w:r>
@@ -2711,7 +2822,7 @@
         <w:pStyle w:val="ListParagraph"/>
         <w:numPr>
           <w:ilvl w:val="0"/>
-          <w:numId w:val="2"/>
+          <w:numId w:val="3"/>
         </w:numPr>
       </w:pPr>
       <w:r>
@@ -2731,7 +2842,7 @@
         <w:pStyle w:val="ListParagraph"/>
         <w:numPr>
           <w:ilvl w:val="0"/>
-          <w:numId w:val="4"/>
+          <w:numId w:val="5"/>
         </w:numPr>
       </w:pPr>
       <w:r>
@@ -2743,7 +2854,7 @@
         <w:pStyle w:val="ListParagraph"/>
         <w:numPr>
           <w:ilvl w:val="0"/>
-          <w:numId w:val="4"/>
+          <w:numId w:val="5"/>
         </w:numPr>
       </w:pPr>
       <w:r>
@@ -2755,7 +2866,7 @@
         <w:pStyle w:val="ListParagraph"/>
         <w:numPr>
           <w:ilvl w:val="0"/>
-          <w:numId w:val="4"/>
+          <w:numId w:val="5"/>
         </w:numPr>
       </w:pPr>
       <w:r>
@@ -2767,7 +2878,7 @@
         <w:pStyle w:val="ListParagraph"/>
         <w:numPr>
           <w:ilvl w:val="0"/>
-          <w:numId w:val="4"/>
+          <w:numId w:val="5"/>
         </w:numPr>
       </w:pPr>
       <w:r>
@@ -2779,11 +2890,10 @@
         <w:pStyle w:val="ListParagraph"/>
         <w:numPr>
           <w:ilvl w:val="0"/>
-          <w:numId w:val="4"/>
-        </w:numPr>
-      </w:pPr>
-      <w:r>
-        <w:lastRenderedPageBreak/>
+          <w:numId w:val="5"/>
+        </w:numPr>
+      </w:pPr>
+      <w:r>
         <w:t xml:space="preserve">61 or older </w:t>
       </w:r>
     </w:p>
@@ -2792,7 +2902,7 @@
         <w:pStyle w:val="ListParagraph"/>
         <w:numPr>
           <w:ilvl w:val="0"/>
-          <w:numId w:val="4"/>
+          <w:numId w:val="5"/>
         </w:numPr>
       </w:pPr>
       <w:r>
@@ -2812,7 +2922,7 @@
         <w:pStyle w:val="ListParagraph"/>
         <w:numPr>
           <w:ilvl w:val="0"/>
-          <w:numId w:val="5"/>
+          <w:numId w:val="6"/>
         </w:numPr>
       </w:pPr>
       <w:r>
@@ -2824,7 +2934,7 @@
         <w:pStyle w:val="ListParagraph"/>
         <w:numPr>
           <w:ilvl w:val="0"/>
-          <w:numId w:val="5"/>
+          <w:numId w:val="6"/>
         </w:numPr>
       </w:pPr>
       <w:r>
@@ -2836,7 +2946,19 @@
         <w:pStyle w:val="ListParagraph"/>
         <w:numPr>
           <w:ilvl w:val="0"/>
-          <w:numId w:val="5"/>
+          <w:numId w:val="6"/>
+        </w:numPr>
+      </w:pPr>
+      <w:r>
+        <w:t>Bermuda</w:t>
+      </w:r>
+    </w:p>
+    <w:p>
+      <w:pPr>
+        <w:pStyle w:val="ListParagraph"/>
+        <w:numPr>
+          <w:ilvl w:val="0"/>
+          <w:numId w:val="6"/>
         </w:numPr>
       </w:pPr>
       <w:r>
@@ -2851,7 +2973,7 @@
         <w:pStyle w:val="ListParagraph"/>
         <w:numPr>
           <w:ilvl w:val="0"/>
-          <w:numId w:val="5"/>
+          <w:numId w:val="6"/>
         </w:numPr>
       </w:pPr>
       <w:r>
@@ -2863,7 +2985,7 @@
         <w:pStyle w:val="ListParagraph"/>
         <w:numPr>
           <w:ilvl w:val="0"/>
-          <w:numId w:val="5"/>
+          <w:numId w:val="6"/>
         </w:numPr>
       </w:pPr>
       <w:r>
@@ -2875,7 +2997,7 @@
         <w:pStyle w:val="ListParagraph"/>
         <w:numPr>
           <w:ilvl w:val="0"/>
-          <w:numId w:val="5"/>
+          <w:numId w:val="6"/>
         </w:numPr>
       </w:pPr>
       <w:r>
@@ -2887,7 +3009,7 @@
         <w:pStyle w:val="ListParagraph"/>
         <w:numPr>
           <w:ilvl w:val="0"/>
-          <w:numId w:val="5"/>
+          <w:numId w:val="6"/>
         </w:numPr>
       </w:pPr>
       <w:r>
@@ -2899,7 +3021,7 @@
         <w:pStyle w:val="ListParagraph"/>
         <w:numPr>
           <w:ilvl w:val="0"/>
-          <w:numId w:val="5"/>
+          <w:numId w:val="6"/>
         </w:numPr>
       </w:pPr>
       <w:r>
@@ -2911,7 +3033,7 @@
         <w:pStyle w:val="ListParagraph"/>
         <w:numPr>
           <w:ilvl w:val="0"/>
-          <w:numId w:val="5"/>
+          <w:numId w:val="6"/>
         </w:numPr>
       </w:pPr>
       <w:r>
@@ -2931,7 +3053,7 @@
         <w:pStyle w:val="ListParagraph"/>
         <w:numPr>
           <w:ilvl w:val="0"/>
-          <w:numId w:val="6"/>
+          <w:numId w:val="7"/>
         </w:numPr>
       </w:pPr>
       <w:r>
@@ -2949,7 +3071,7 @@
         <w:pStyle w:val="ListParagraph"/>
         <w:numPr>
           <w:ilvl w:val="0"/>
-          <w:numId w:val="6"/>
+          <w:numId w:val="7"/>
         </w:numPr>
       </w:pPr>
       <w:r>
@@ -2961,7 +3083,7 @@
         <w:pStyle w:val="ListParagraph"/>
         <w:numPr>
           <w:ilvl w:val="0"/>
-          <w:numId w:val="6"/>
+          <w:numId w:val="7"/>
         </w:numPr>
       </w:pPr>
       <w:r>
@@ -2976,7 +3098,7 @@
         <w:pStyle w:val="ListParagraph"/>
         <w:numPr>
           <w:ilvl w:val="0"/>
-          <w:numId w:val="6"/>
+          <w:numId w:val="7"/>
         </w:numPr>
       </w:pPr>
       <w:r>
@@ -2988,7 +3110,7 @@
         <w:pStyle w:val="ListParagraph"/>
         <w:numPr>
           <w:ilvl w:val="0"/>
-          <w:numId w:val="6"/>
+          <w:numId w:val="7"/>
         </w:numPr>
       </w:pPr>
       <w:r>
@@ -3000,7 +3122,7 @@
         <w:pStyle w:val="ListParagraph"/>
         <w:numPr>
           <w:ilvl w:val="0"/>
-          <w:numId w:val="6"/>
+          <w:numId w:val="7"/>
         </w:numPr>
       </w:pPr>
       <w:r>
@@ -3012,7 +3134,7 @@
         <w:pStyle w:val="ListParagraph"/>
         <w:numPr>
           <w:ilvl w:val="0"/>
-          <w:numId w:val="6"/>
+          <w:numId w:val="7"/>
         </w:numPr>
       </w:pPr>
       <w:r>
@@ -3027,7 +3149,7 @@
         <w:pStyle w:val="ListParagraph"/>
         <w:numPr>
           <w:ilvl w:val="0"/>
-          <w:numId w:val="6"/>
+          <w:numId w:val="7"/>
         </w:numPr>
       </w:pPr>
       <w:r>
@@ -3039,7 +3161,7 @@
         <w:pStyle w:val="ListParagraph"/>
         <w:numPr>
           <w:ilvl w:val="0"/>
-          <w:numId w:val="6"/>
+          <w:numId w:val="7"/>
         </w:numPr>
       </w:pPr>
       <w:r>
@@ -3051,7 +3173,7 @@
         <w:pStyle w:val="ListParagraph"/>
         <w:numPr>
           <w:ilvl w:val="0"/>
-          <w:numId w:val="6"/>
+          <w:numId w:val="7"/>
         </w:numPr>
       </w:pPr>
       <w:r>
@@ -3071,7 +3193,7 @@
         <w:pStyle w:val="ListParagraph"/>
         <w:numPr>
           <w:ilvl w:val="0"/>
-          <w:numId w:val="7"/>
+          <w:numId w:val="8"/>
         </w:numPr>
       </w:pPr>
       <w:r>
@@ -3083,7 +3205,7 @@
         <w:pStyle w:val="ListParagraph"/>
         <w:numPr>
           <w:ilvl w:val="0"/>
-          <w:numId w:val="7"/>
+          <w:numId w:val="8"/>
         </w:numPr>
       </w:pPr>
       <w:r>
@@ -3095,7 +3217,7 @@
         <w:pStyle w:val="ListParagraph"/>
         <w:numPr>
           <w:ilvl w:val="0"/>
-          <w:numId w:val="7"/>
+          <w:numId w:val="8"/>
         </w:numPr>
       </w:pPr>
       <w:r>
@@ -3107,7 +3229,7 @@
         <w:pStyle w:val="ListParagraph"/>
         <w:numPr>
           <w:ilvl w:val="0"/>
-          <w:numId w:val="7"/>
+          <w:numId w:val="8"/>
         </w:numPr>
       </w:pPr>
       <w:r>
@@ -3119,7 +3241,7 @@
         <w:pStyle w:val="ListParagraph"/>
         <w:numPr>
           <w:ilvl w:val="0"/>
-          <w:numId w:val="7"/>
+          <w:numId w:val="8"/>
         </w:numPr>
       </w:pPr>
       <w:r>
@@ -3131,7 +3253,7 @@
         <w:pStyle w:val="ListParagraph"/>
         <w:numPr>
           <w:ilvl w:val="0"/>
-          <w:numId w:val="7"/>
+          <w:numId w:val="8"/>
         </w:numPr>
       </w:pPr>
       <w:r>
@@ -3151,7 +3273,7 @@
         <w:pStyle w:val="ListParagraph"/>
         <w:numPr>
           <w:ilvl w:val="0"/>
-          <w:numId w:val="7"/>
+          <w:numId w:val="8"/>
         </w:numPr>
       </w:pPr>
       <w:r>
@@ -3163,7 +3285,7 @@
         <w:pStyle w:val="ListParagraph"/>
         <w:numPr>
           <w:ilvl w:val="0"/>
-          <w:numId w:val="7"/>
+          <w:numId w:val="8"/>
         </w:numPr>
       </w:pPr>
       <w:r>
@@ -3175,7 +3297,7 @@
         <w:pStyle w:val="ListParagraph"/>
         <w:numPr>
           <w:ilvl w:val="0"/>
-          <w:numId w:val="7"/>
+          <w:numId w:val="8"/>
         </w:numPr>
       </w:pPr>
       <w:r>
@@ -3187,7 +3309,7 @@
         <w:pStyle w:val="ListParagraph"/>
         <w:numPr>
           <w:ilvl w:val="0"/>
-          <w:numId w:val="7"/>
+          <w:numId w:val="8"/>
         </w:numPr>
       </w:pPr>
       <w:r>
@@ -3199,7 +3321,7 @@
         <w:pStyle w:val="ListParagraph"/>
         <w:numPr>
           <w:ilvl w:val="0"/>
-          <w:numId w:val="7"/>
+          <w:numId w:val="8"/>
         </w:numPr>
       </w:pPr>
       <w:r>
@@ -4207,31 +4329,147 @@
       </w:rPr>
     </w:lvl>
   </w:abstractNum>
-  <w:num w:numId="1" w16cid:durableId="244146942">
+  <w:abstractNum w:abstractNumId="9" w15:restartNumberingAfterBreak="0">
+    <w:nsid w:val="7D3B7799"/>
+    <w:multiLevelType w:val="hybridMultilevel"/>
+    <w:tmpl w:val="FFFFFFFF"/>
+    <w:lvl w:ilvl="0" w:tplc="FCE43D84">
+      <w:start w:val="1"/>
+      <w:numFmt w:val="bullet"/>
+      <w:lvlText w:val=""/>
+      <w:lvlJc w:val="left"/>
+      <w:pPr>
+        <w:ind w:left="720" w:hanging="360"/>
+      </w:pPr>
+      <w:rPr>
+        <w:rFonts w:ascii="Symbol" w:hAnsi="Symbol" w:hint="default"/>
+      </w:rPr>
+    </w:lvl>
+    <w:lvl w:ilvl="1" w:tplc="7534A58A">
+      <w:start w:val="1"/>
+      <w:numFmt w:val="bullet"/>
+      <w:lvlText w:val="o"/>
+      <w:lvlJc w:val="left"/>
+      <w:pPr>
+        <w:ind w:left="1440" w:hanging="360"/>
+      </w:pPr>
+      <w:rPr>
+        <w:rFonts w:ascii="Courier New" w:hAnsi="Courier New" w:hint="default"/>
+      </w:rPr>
+    </w:lvl>
+    <w:lvl w:ilvl="2" w:tplc="43163810">
+      <w:start w:val="1"/>
+      <w:numFmt w:val="bullet"/>
+      <w:lvlText w:val=""/>
+      <w:lvlJc w:val="left"/>
+      <w:pPr>
+        <w:ind w:left="2160" w:hanging="360"/>
+      </w:pPr>
+      <w:rPr>
+        <w:rFonts w:ascii="Wingdings" w:hAnsi="Wingdings" w:hint="default"/>
+      </w:rPr>
+    </w:lvl>
+    <w:lvl w:ilvl="3" w:tplc="2DF09832">
+      <w:start w:val="1"/>
+      <w:numFmt w:val="bullet"/>
+      <w:lvlText w:val=""/>
+      <w:lvlJc w:val="left"/>
+      <w:pPr>
+        <w:ind w:left="2880" w:hanging="360"/>
+      </w:pPr>
+      <w:rPr>
+        <w:rFonts w:ascii="Symbol" w:hAnsi="Symbol" w:hint="default"/>
+      </w:rPr>
+    </w:lvl>
+    <w:lvl w:ilvl="4" w:tplc="5EC89C22">
+      <w:start w:val="1"/>
+      <w:numFmt w:val="bullet"/>
+      <w:lvlText w:val="o"/>
+      <w:lvlJc w:val="left"/>
+      <w:pPr>
+        <w:ind w:left="3600" w:hanging="360"/>
+      </w:pPr>
+      <w:rPr>
+        <w:rFonts w:ascii="Courier New" w:hAnsi="Courier New" w:hint="default"/>
+      </w:rPr>
+    </w:lvl>
+    <w:lvl w:ilvl="5" w:tplc="6362378C">
+      <w:start w:val="1"/>
+      <w:numFmt w:val="bullet"/>
+      <w:lvlText w:val=""/>
+      <w:lvlJc w:val="left"/>
+      <w:pPr>
+        <w:ind w:left="4320" w:hanging="360"/>
+      </w:pPr>
+      <w:rPr>
+        <w:rFonts w:ascii="Wingdings" w:hAnsi="Wingdings" w:hint="default"/>
+      </w:rPr>
+    </w:lvl>
+    <w:lvl w:ilvl="6" w:tplc="507C3E50">
+      <w:start w:val="1"/>
+      <w:numFmt w:val="bullet"/>
+      <w:lvlText w:val=""/>
+      <w:lvlJc w:val="left"/>
+      <w:pPr>
+        <w:ind w:left="5040" w:hanging="360"/>
+      </w:pPr>
+      <w:rPr>
+        <w:rFonts w:ascii="Symbol" w:hAnsi="Symbol" w:hint="default"/>
+      </w:rPr>
+    </w:lvl>
+    <w:lvl w:ilvl="7" w:tplc="FAAC2B14">
+      <w:start w:val="1"/>
+      <w:numFmt w:val="bullet"/>
+      <w:lvlText w:val="o"/>
+      <w:lvlJc w:val="left"/>
+      <w:pPr>
+        <w:ind w:left="5760" w:hanging="360"/>
+      </w:pPr>
+      <w:rPr>
+        <w:rFonts w:ascii="Courier New" w:hAnsi="Courier New" w:hint="default"/>
+      </w:rPr>
+    </w:lvl>
+    <w:lvl w:ilvl="8" w:tplc="EC401A7E">
+      <w:start w:val="1"/>
+      <w:numFmt w:val="bullet"/>
+      <w:lvlText w:val=""/>
+      <w:lvlJc w:val="left"/>
+      <w:pPr>
+        <w:ind w:left="6480" w:hanging="360"/>
+      </w:pPr>
+      <w:rPr>
+        <w:rFonts w:ascii="Wingdings" w:hAnsi="Wingdings" w:hint="default"/>
+      </w:rPr>
+    </w:lvl>
+  </w:abstractNum>
+  <w:num w:numId="1" w16cid:durableId="689720799">
+    <w:abstractNumId w:val="9"/>
+  </w:num>
+  <w:num w:numId="2" w16cid:durableId="244146942">
     <w:abstractNumId w:val="0"/>
   </w:num>
-  <w:num w:numId="2" w16cid:durableId="1505976313">
+  <w:num w:numId="3" w16cid:durableId="1505976313">
     <w:abstractNumId w:val="6"/>
   </w:num>
-  <w:num w:numId="3" w16cid:durableId="1013999424">
+  <w:num w:numId="4" w16cid:durableId="1013999424">
     <w:abstractNumId w:val="4"/>
   </w:num>
-  <w:num w:numId="4" w16cid:durableId="1692106449">
+  <w:num w:numId="5" w16cid:durableId="1692106449">
     <w:abstractNumId w:val="5"/>
   </w:num>
-  <w:num w:numId="5" w16cid:durableId="470556368">
+  <w:num w:numId="6" w16cid:durableId="470556368">
     <w:abstractNumId w:val="1"/>
   </w:num>
-  <w:num w:numId="6" w16cid:durableId="234172703">
+  <w:num w:numId="7" w16cid:durableId="234172703">
     <w:abstractNumId w:val="8"/>
   </w:num>
-  <w:num w:numId="7" w16cid:durableId="1958835212">
+  <w:num w:numId="8" w16cid:durableId="1958835212">
     <w:abstractNumId w:val="3"/>
   </w:num>
-  <w:num w:numId="8" w16cid:durableId="538861532">
+  <w:num w:numId="9" w16cid:durableId="538861532">
     <w:abstractNumId w:val="7"/>
   </w:num>
-  <w:num w:numId="9" w16cid:durableId="1132987219">
+  <w:num w:numId="10" w16cid:durableId="1132987219">
     <w:abstractNumId w:val="2"/>
   </w:num>
 </w:numbering>
@@ -4671,7 +4909,7 @@
       <w:keepNext/>
       <w:keepLines/>
       <w:numPr>
-        <w:numId w:val="9"/>
+        <w:numId w:val="10"/>
       </w:numPr>
       <w:spacing w:before="120" w:after="0"/>
       <w:ind w:left="360"/>
@@ -5219,10 +5457,6 @@
 </file>
 
 <file path=customXml/item1.xml><?xml version="1.0" encoding="utf-8"?>
-<b:Sources xmlns:b="http://schemas.openxmlformats.org/officeDocument/2006/bibliography" xmlns="http://schemas.openxmlformats.org/officeDocument/2006/bibliography" SelectedStyle="\GostName.XSL" StyleName="GOST - Name Sort" Version="2003"/>
-</file>
-
-<file path=customXml/item2.xml><?xml version="1.0" encoding="utf-8"?>
 <ct:contentTypeSchema xmlns:ct="http://schemas.microsoft.com/office/2006/metadata/contentType" xmlns:ma="http://schemas.microsoft.com/office/2006/metadata/properties/metaAttributes" ct:_="" ma:_="" ma:contentTypeName="Document" ma:contentTypeID="0x01010068C324B1AB275D4F979053D715A9CC22" ma:contentTypeVersion="15" ma:contentTypeDescription="Create a new document." ma:contentTypeScope="" ma:versionID="acbbef4c076922f9fc2d513d4a690aa1">
   <xsd:schema xmlns:xsd="http://www.w3.org/2001/XMLSchema" xmlns:xs="http://www.w3.org/2001/XMLSchema" xmlns:p="http://schemas.microsoft.com/office/2006/metadata/properties" xmlns:ns1="http://schemas.microsoft.com/sharepoint/v3" xmlns:ns2="0955add7-b8e5-4a30-af5f-9d0282844529" xmlns:ns3="2b2fd28e-d358-4fe2-ad30-3c2a2e8c3c38" xmlns:ns4="035059a0-d0ab-420a-99f5-7e53cb92e6c1" targetNamespace="http://schemas.microsoft.com/office/2006/metadata/properties" ma:root="true" ma:fieldsID="f98352fb5a7cf146d19c052d56bbf4f3" ns1:_="" ns2:_="" ns3:_="" ns4:_="">
     <xsd:import namespace="http://schemas.microsoft.com/sharepoint/v3"/>
@@ -5469,16 +5703,11 @@
 </ct:contentTypeSchema>
 </file>
 
-<file path=customXml/item3.xml><?xml version="1.0" encoding="utf-8"?>
-<?mso-contentType ?>
-<FormTemplates xmlns="http://schemas.microsoft.com/sharepoint/v3/contenttype/forms">
-  <Display>DocumentLibraryForm</Display>
-  <Edit>DocumentLibraryForm</Edit>
-  <New>DocumentLibraryForm</New>
-</FormTemplates>
+<file path=customXml/item2.xml><?xml version="1.0" encoding="utf-8"?>
+<b:Sources xmlns:b="http://schemas.openxmlformats.org/officeDocument/2006/bibliography" xmlns="http://schemas.openxmlformats.org/officeDocument/2006/bibliography" SelectedStyle="\GostName.XSL" StyleName="GOST - Name Sort" Version="2003"/>
 </file>
 
-<file path=customXml/item4.xml><?xml version="1.0" encoding="utf-8"?>
+<file path=customXml/item3.xml><?xml version="1.0" encoding="utf-8"?>
 <p:properties xmlns:p="http://schemas.microsoft.com/office/2006/metadata/properties" xmlns:xsi="http://www.w3.org/2001/XMLSchema-instance" xmlns:pc="http://schemas.microsoft.com/office/infopath/2007/PartnerControls">
   <documentManagement>
     <lcf76f155ced4ddcb4097134ff3c332f xmlns="0955add7-b8e5-4a30-af5f-9d0282844529">
@@ -5498,15 +5727,16 @@
 </p:properties>
 </file>
 
-<file path=customXml/itemProps1.xml><?xml version="1.0" encoding="utf-8"?>
-<ds:datastoreItem xmlns:ds="http://schemas.openxmlformats.org/officeDocument/2006/customXml" ds:itemID="{F93A3D80-3A60-4056-A8C5-64294A8ECFE6}">
-  <ds:schemaRefs>
-    <ds:schemaRef ds:uri="http://schemas.openxmlformats.org/officeDocument/2006/bibliography"/>
-  </ds:schemaRefs>
-</ds:datastoreItem>
+<file path=customXml/item4.xml><?xml version="1.0" encoding="utf-8"?>
+<?mso-contentType ?>
+<FormTemplates xmlns="http://schemas.microsoft.com/sharepoint/v3/contenttype/forms">
+  <Display>DocumentLibraryForm</Display>
+  <Edit>DocumentLibraryForm</Edit>
+  <New>DocumentLibraryForm</New>
+</FormTemplates>
 </file>
 
-<file path=customXml/itemProps2.xml><?xml version="1.0" encoding="utf-8"?>
+<file path=customXml/itemProps1.xml><?xml version="1.0" encoding="utf-8"?>
 <ds:datastoreItem xmlns:ds="http://schemas.openxmlformats.org/officeDocument/2006/customXml" ds:itemID="{57B3DE6F-EE6D-437E-9C38-AAFCA7A2DC38}">
   <ds:schemaRefs>
     <ds:schemaRef ds:uri="http://schemas.microsoft.com/office/2006/metadata/contentType"/>
@@ -5527,15 +5757,15 @@
 </ds:datastoreItem>
 </file>
 
-<file path=customXml/itemProps3.xml><?xml version="1.0" encoding="utf-8"?>
-<ds:datastoreItem xmlns:ds="http://schemas.openxmlformats.org/officeDocument/2006/customXml" ds:itemID="{DB8C41CA-0B0C-4AB5-BD73-21E50B8FEBD0}">
+<file path=customXml/itemProps2.xml><?xml version="1.0" encoding="utf-8"?>
+<ds:datastoreItem xmlns:ds="http://schemas.openxmlformats.org/officeDocument/2006/customXml" ds:itemID="{F93A3D80-3A60-4056-A8C5-64294A8ECFE6}">
   <ds:schemaRefs>
-    <ds:schemaRef ds:uri="http://schemas.microsoft.com/sharepoint/v3/contenttype/forms"/>
+    <ds:schemaRef ds:uri="http://schemas.openxmlformats.org/officeDocument/2006/bibliography"/>
   </ds:schemaRefs>
 </ds:datastoreItem>
 </file>
 
-<file path=customXml/itemProps4.xml><?xml version="1.0" encoding="utf-8"?>
+<file path=customXml/itemProps3.xml><?xml version="1.0" encoding="utf-8"?>
 <ds:datastoreItem xmlns:ds="http://schemas.openxmlformats.org/officeDocument/2006/customXml" ds:itemID="{7FF85AC0-A3C4-4850-9B4D-9126026E852F}">
   <ds:schemaRefs>
     <ds:schemaRef ds:uri="http://schemas.microsoft.com/office/2006/metadata/properties"/>
@@ -5546,4 +5776,12 @@
     <ds:schemaRef ds:uri="2b2fd28e-d358-4fe2-ad30-3c2a2e8c3c38"/>
   </ds:schemaRefs>
 </ds:datastoreItem>
+</file>
+
+<file path=customXml/itemProps4.xml><?xml version="1.0" encoding="utf-8"?>
+<ds:datastoreItem xmlns:ds="http://schemas.openxmlformats.org/officeDocument/2006/customXml" ds:itemID="{DB8C41CA-0B0C-4AB5-BD73-21E50B8FEBD0}">
+  <ds:schemaRefs>
+    <ds:schemaRef ds:uri="http://schemas.microsoft.com/sharepoint/v3/contenttype/forms"/>
+  </ds:schemaRefs>
+</ds:datastoreItem>
 </file>
</xml_diff>